<commit_message>
edited dictionary content for the title page
</commit_message>
<xml_diff>
--- a/output_files/title_page_6260404903.docx
+++ b/output_files/title_page_6260404903.docx
@@ -5,17 +5,6 @@
     <w:p>
       <w:pPr>
         <w:ind w:firstLine="0"/>
-        <w:sectPr>
-          <w:headerReference w:type="even" r:id="rId8"/>
-          <w:headerReference w:type="default" r:id="rId9"/>
-          <w:footerReference w:type="default" r:id="rId10"/>
-          <w:pgSz w:w="11900" w:h="16840"/>
-          <w:pgMar w:top="1134" w:right="850" w:bottom="1134" w:left="1701" w:header="708" w:footer="708" w:gutter="0"/>
-          <w:pgNumType w:start="0"/>
-          <w:cols w:space="708"/>
-          <w:titlePg/>
-          <w:docGrid w:linePitch="360"/>
-        </w:sectPr>
       </w:pPr>
       <w:r>
         <w:rPr>
@@ -119,7 +108,7 @@
                                 <w:sz w:val="28"/>
                                 <w:szCs w:val="28"/>
                               </w:rPr>
-                              <w:t xml:space="preserve"/>
+                              <w:t xml:space="preserve">БПИ-217</w:t>
                             </w:r>
                           </w:p>
                           <w:p>
@@ -148,7 +137,7 @@
                               <w:rPr>
                                 <w:szCs w:val="24"/>
                               </w:rPr>
-                              <w:t xml:space="preserve"/>
+                              <w:t xml:space="preserve">Шаповалов А. С.</w:t>
                             </w:r>
                             <w:r>
                               <w:rPr>
@@ -172,7 +161,7 @@
                               <w:t>«__» _________</w:t>
                             </w:r>
                             <w:r>
-                              <w:t xml:space="preserve"/>
+                              <w:t xml:space="preserve">2023</w:t>
                             </w:r>
                             <w:r>
                               <w:t xml:space="preserve"> </w:t>
@@ -280,7 +269,7 @@
                           <w:sz w:val="28"/>
                           <w:szCs w:val="28"/>
                         </w:rPr>
-                        <w:t xml:space="preserve"/>
+                        <w:t xml:space="preserve">БПИ-217</w:t>
                       </w:r>
                     </w:p>
                     <w:p>
@@ -309,7 +298,7 @@
                         <w:rPr>
                           <w:szCs w:val="24"/>
                         </w:rPr>
-                        <w:t xml:space="preserve"/>
+                        <w:t xml:space="preserve">Шаповалов А. С.</w:t>
                       </w:r>
                       <w:r>
                         <w:rPr>
@@ -333,7 +322,7 @@
                         <w:t>«__» _________</w:t>
                       </w:r>
                       <w:r>
-                        <w:t xml:space="preserve"/>
+                        <w:t xml:space="preserve">2023</w:t>
                       </w:r>
                       <w:r>
                         <w:t xml:space="preserve"> </w:t>
@@ -692,7 +681,7 @@
                                       <w:szCs w:val="12"/>
                                       <w:lang w:val="en-US"/>
                                     </w:rPr>
-                                    <w:t xml:space="preserve"> </w:t>
+                                    <w:t xml:space="preserve">RU.12345678.123456-01 </w:t>
                                   </w:r>
                                   <w:r>
                                     <w:rPr>
@@ -1038,7 +1027,7 @@
                                 <w:szCs w:val="12"/>
                                 <w:lang w:val="en-US"/>
                               </w:rPr>
-                              <w:t xml:space="preserve"> </w:t>
+                              <w:t xml:space="preserve">RU.12345678.123456-01 </w:t>
                             </w:r>
                             <w:r>
                               <w:rPr>
@@ -1134,7 +1123,7 @@
                                 <w:sz w:val="28"/>
                                 <w:szCs w:val="28"/>
                               </w:rPr>
-                              <w:t xml:space="preserve"/>
+                              <w:t xml:space="preserve">2023</w:t>
                             </w:r>
                           </w:p>
                         </w:txbxContent>
@@ -1183,7 +1172,7 @@
                           <w:sz w:val="28"/>
                           <w:szCs w:val="28"/>
                         </w:rPr>
-                        <w:t xml:space="preserve"/>
+                        <w:t xml:space="preserve">2023</w:t>
                       </w:r>
                     </w:p>
                   </w:txbxContent>
@@ -1252,7 +1241,7 @@
                                 <w:sz w:val="28"/>
                                 <w:szCs w:val="28"/>
                               </w:rPr>
-                              <w:t xml:space="preserve"/>
+                              <w:t xml:space="preserve">Генератор документации «Mentors Joy»</w:t>
                             </w:r>
                           </w:p>
                           <w:p>
@@ -1267,6 +1256,7 @@
                                 <w:szCs w:val="28"/>
                               </w:rPr>
                             </w:pPr>
+                            <w:proofErr w:type="gramStart"/>
                             <w:r>
                               <w:rPr>
                                 <w:b/>
@@ -1274,7 +1264,7 @@
                                 <w:sz w:val="28"/>
                                 <w:szCs w:val="28"/>
                               </w:rPr>
-                              <w:t>Техническое задание</w:t>
+                              <w:t xml:space="preserve">КУРСОВАЯ РАБОТА</w:t>
                             </w:r>
                           </w:p>
                           <w:p>
@@ -1289,6 +1279,7 @@
                                 <w:szCs w:val="28"/>
                               </w:rPr>
                             </w:pPr>
+                            <w:proofErr w:type="gramStart"/>
                             <w:r>
                               <w:rPr>
                                 <w:b/>
@@ -1296,30 +1287,7 @@
                                 <w:sz w:val="28"/>
                                 <w:szCs w:val="28"/>
                               </w:rPr>
-                              <w:t xml:space="preserve">ЛИСТ УТВЕРЖДЕНИЯ</w:t>
-                            </w:r>
-                          </w:p>
-                          <w:p>
-                            <w:pPr>
-                              <w:spacing w:line="360" w:lineRule="auto"/>
-                              <w:ind w:firstLine="0"/>
-                              <w:jc w:val="center"/>
-                              <w:rPr>
-                                <w:b/>
-                                <w:bCs/>
-                                <w:sz w:val="28"/>
-                                <w:szCs w:val="28"/>
-                              </w:rPr>
-                            </w:pPr>
-                            <w:proofErr w:type="gramStart"/>
-                            <w:r>
-                              <w:rPr>
-                                <w:b/>
-                                <w:bCs/>
-                                <w:sz w:val="28"/>
-                                <w:szCs w:val="28"/>
-                              </w:rPr>
-                              <w:t xml:space="preserve"/>
+                              <w:t xml:space="preserve">RU.12345678.123456-01</w:t>
                             </w:r>
                           </w:p>
                           <w:p/>
@@ -1368,51 +1336,7 @@
                           <w:sz w:val="28"/>
                           <w:szCs w:val="28"/>
                         </w:rPr>
-                        <w:t xml:space="preserve"/>
-                      </w:r>
-                    </w:p>
-                    <w:p>
-                      <w:pPr>
-                        <w:spacing w:line="360" w:lineRule="auto"/>
-                        <w:ind w:firstLine="0"/>
-                        <w:jc w:val="center"/>
-                        <w:rPr>
-                          <w:b/>
-                          <w:bCs/>
-                          <w:sz w:val="28"/>
-                          <w:szCs w:val="28"/>
-                        </w:rPr>
-                      </w:pPr>
-                      <w:r>
-                        <w:rPr>
-                          <w:b/>
-                          <w:bCs/>
-                          <w:sz w:val="28"/>
-                          <w:szCs w:val="28"/>
-                        </w:rPr>
-                        <w:t>Техническое задание</w:t>
-                      </w:r>
-                    </w:p>
-                    <w:p>
-                      <w:pPr>
-                        <w:spacing w:line="360" w:lineRule="auto"/>
-                        <w:ind w:firstLine="0"/>
-                        <w:jc w:val="center"/>
-                        <w:rPr>
-                          <w:b/>
-                          <w:bCs/>
-                          <w:sz w:val="28"/>
-                          <w:szCs w:val="28"/>
-                        </w:rPr>
-                      </w:pPr>
-                      <w:r>
-                        <w:rPr>
-                          <w:b/>
-                          <w:bCs/>
-                          <w:sz w:val="28"/>
-                          <w:szCs w:val="28"/>
-                        </w:rPr>
-                        <w:t xml:space="preserve">ЛИСТ УТВЕРЖДЕНИЯ</w:t>
+                        <w:t xml:space="preserve">Генератор документации «Mentors Joy»</w:t>
                       </w:r>
                     </w:p>
                     <w:p>
@@ -1435,7 +1359,30 @@
                           <w:sz w:val="28"/>
                           <w:szCs w:val="28"/>
                         </w:rPr>
-                        <w:t xml:space="preserve"/>
+                        <w:t xml:space="preserve">КУРСОВАЯ РАБОТА</w:t>
+                      </w:r>
+                    </w:p>
+                    <w:p>
+                      <w:pPr>
+                        <w:spacing w:line="360" w:lineRule="auto"/>
+                        <w:ind w:firstLine="0"/>
+                        <w:jc w:val="center"/>
+                        <w:rPr>
+                          <w:b/>
+                          <w:bCs/>
+                          <w:sz w:val="28"/>
+                          <w:szCs w:val="28"/>
+                        </w:rPr>
+                      </w:pPr>
+                      <w:proofErr w:type="gramStart"/>
+                      <w:r>
+                        <w:rPr>
+                          <w:b/>
+                          <w:bCs/>
+                          <w:sz w:val="28"/>
+                          <w:szCs w:val="28"/>
+                        </w:rPr>
+                        <w:t xml:space="preserve">RU.12345678.123456-01</w:t>
                       </w:r>
                     </w:p>
                     <w:p/>
@@ -1497,6 +1444,27 @@
                           <w:p>
                             <w:pPr>
                               <w:ind w:firstLine="0"/>
+                              <w:jc w:val="center"/>
+                              <w:rPr>
+                                <w:lang w:val="en-US"/>
+                              </w:rPr>
+                            </w:pPr>
+                            <w:r>
+                              <w:rPr>
+                                <w:lang w:val="en-US"/>
+                              </w:rPr>
+                              <w:t xml:space="preserve">Научрук, преподаватель ПИ</w:t>
+                            </w:r>
+                          </w:p>
+                          <w:p>
+                            <w:pPr>
+                              <w:ind w:firstLine="0"/>
+                              <w:jc w:val="center"/>
+                            </w:pPr>
+                          </w:p>
+                          <w:p>
+                            <w:pPr>
+                              <w:ind w:firstLine="0"/>
                             </w:pPr>
                           </w:p>
                           <w:p>
@@ -1511,14 +1479,14 @@
                               <w:rPr>
                                 <w:lang w:val="en-US"/>
                               </w:rPr>
-                              <w:t xml:space="preserve"/>
+                              <w:t xml:space="preserve">Академический руководитель ПИ</w:t>
                             </w:r>
                             <w:r>
                               <w:br/>
                               <w:t xml:space="preserve">«__» ___________ </w:t>
                             </w:r>
                             <w:r>
-                              <w:t xml:space="preserve"/>
+                              <w:t xml:space="preserve">2023</w:t>
                             </w:r>
                             <w:r>
                               <w:t xml:space="preserve"> г.</w:t>
@@ -1561,6 +1529,27 @@
                     <w:p>
                       <w:pPr>
                         <w:ind w:firstLine="0"/>
+                        <w:jc w:val="center"/>
+                        <w:rPr>
+                          <w:lang w:val="en-US"/>
+                        </w:rPr>
+                      </w:pPr>
+                      <w:r>
+                        <w:rPr>
+                          <w:lang w:val="en-US"/>
+                        </w:rPr>
+                        <w:t xml:space="preserve">Научрук, преподаватель ПИ</w:t>
+                      </w:r>
+                    </w:p>
+                    <w:p>
+                      <w:pPr>
+                        <w:ind w:firstLine="0"/>
+                        <w:jc w:val="center"/>
+                      </w:pPr>
+                    </w:p>
+                    <w:p>
+                      <w:pPr>
+                        <w:ind w:firstLine="0"/>
                       </w:pPr>
                     </w:p>
                     <w:p>
@@ -1575,14 +1564,14 @@
                         <w:rPr>
                           <w:lang w:val="en-US"/>
                         </w:rPr>
-                        <w:t xml:space="preserve"/>
+                        <w:t xml:space="preserve">Академический руководитель ПИ</w:t>
                       </w:r>
                       <w:r>
                         <w:br/>
                         <w:t xml:space="preserve">«__» ___________ </w:t>
                       </w:r>
                       <w:r>
-                        <w:t xml:space="preserve"/>
+                        <w:t xml:space="preserve">2023</w:t>
                       </w:r>
                       <w:r>
                         <w:t xml:space="preserve"> г.</w:t>
@@ -1644,6 +1633,9 @@
                             <w:pPr>
                               <w:ind w:firstLine="0"/>
                               <w:jc w:val="center"/>
+                              <w:rPr>
+                                <w:lang w:val="en-US"/>
+                              </w:rPr>
                             </w:pPr>
                             <w:r>
                               <w:t>УТВЕРЖДАЮ</w:t>
@@ -1651,11 +1643,29 @@
                             <w:r>
                               <w:br/>
                             </w:r>
+                            <w:r>
+                              <w:rPr>
+                                <w:lang w:val="en-US"/>
+                              </w:rPr>
+                              <w:t xml:space="preserve">Академический руководитель ПИ</w:t>
+                            </w:r>
                           </w:p>
                           <w:p>
                             <w:pPr>
                               <w:ind w:firstLine="0"/>
                               <w:jc w:val="center"/>
+                            </w:pPr>
+                          </w:p>
+                          <w:p>
+                            <w:pPr>
+                              <w:ind w:firstLine="0"/>
+                              <w:jc w:val="center"/>
+                            </w:pPr>
+                          </w:p>
+                          <w:p>
+                            <w:pPr>
+                              <w:ind w:firstLine="0"/>
+                              <w:jc w:val="center"/>
                               <w:rPr>
                                 <w:lang w:val="en-US"/>
                               </w:rPr>
@@ -1670,7 +1680,7 @@
                               <w:rPr>
                                 <w:lang w:val="en-US"/>
                               </w:rPr>
-                              <w:t xml:space="preserve"/>
+                              <w:t xml:space="preserve">Шилов В. В.</w:t>
                             </w:r>
                             <w:r>
                               <w:rPr>
@@ -1683,7 +1693,7 @@
                               <w:rPr>
                                 <w:lang w:val="en-US"/>
                               </w:rPr>
-                              <w:t xml:space="preserve"> </w:t>
+                              <w:t xml:space="preserve">2023 </w:t>
                             </w:r>
                             <w:r>
                               <w:t>г</w:t>
@@ -1718,6 +1728,9 @@
                       <w:pPr>
                         <w:ind w:firstLine="0"/>
                         <w:jc w:val="center"/>
+                        <w:rPr>
+                          <w:lang w:val="en-US"/>
+                        </w:rPr>
                       </w:pPr>
                       <w:r>
                         <w:t>УТВЕРЖДАЮ</w:t>
@@ -1725,6 +1738,24 @@
                       <w:r>
                         <w:br/>
                       </w:r>
+                      <w:r>
+                        <w:rPr>
+                          <w:lang w:val="en-US"/>
+                        </w:rPr>
+                        <w:t xml:space="preserve">Академический руководитель ПИ</w:t>
+                      </w:r>
+                    </w:p>
+                    <w:p>
+                      <w:pPr>
+                        <w:ind w:firstLine="0"/>
+                        <w:jc w:val="center"/>
+                      </w:pPr>
+                    </w:p>
+                    <w:p>
+                      <w:pPr>
+                        <w:ind w:firstLine="0"/>
+                        <w:jc w:val="center"/>
+                      </w:pPr>
                     </w:p>
                     <w:p>
                       <w:pPr>
@@ -1744,7 +1775,7 @@
                         <w:rPr>
                           <w:lang w:val="en-US"/>
                         </w:rPr>
-                        <w:t xml:space="preserve"/>
+                        <w:t xml:space="preserve">Шилов В. В.</w:t>
                       </w:r>
                       <w:r>
                         <w:rPr>
@@ -1757,7 +1788,7 @@
                         <w:rPr>
                           <w:lang w:val="en-US"/>
                         </w:rPr>
-                        <w:t xml:space="preserve"> </w:t>
+                        <w:t xml:space="preserve">2023 </w:t>
                       </w:r>
                       <w:r>
                         <w:t>г</w:t>
@@ -1842,7 +1873,7 @@
                                 <w:sz w:val="28"/>
                                 <w:szCs w:val="28"/>
                               </w:rPr>
-                              <w:t xml:space="preserve">конец</w:t>
+                              <w:t xml:space="preserve">НИУ Высшая Школа Экономики</w:t>
                             </w:r>
                             <w:r>
                               <w:rPr>
@@ -1856,7 +1887,7 @@
                                 <w:sz w:val="28"/>
                                 <w:szCs w:val="28"/>
                               </w:rPr>
-                              <w:t xml:space="preserve">конец</w:t>
+                              <w:t xml:space="preserve">Факультет компьютерных наук</w:t>
                             </w:r>
                             <w:r>
                               <w:rPr>
@@ -1870,7 +1901,7 @@
                                 <w:sz w:val="28"/>
                                 <w:szCs w:val="28"/>
                               </w:rPr>
-                              <w:t xml:space="preserve">конец</w:t>
+                              <w:t xml:space="preserve">Департамент программной инженерии</w:t>
                             </w:r>
                           </w:p>
                         </w:txbxContent>
@@ -1925,7 +1956,7 @@
                           <w:sz w:val="28"/>
                           <w:szCs w:val="28"/>
                         </w:rPr>
-                        <w:t xml:space="preserve">конец</w:t>
+                        <w:t xml:space="preserve">НИУ Высшая Школа Экономики</w:t>
                       </w:r>
                       <w:r>
                         <w:rPr>
@@ -1939,7 +1970,7 @@
                           <w:sz w:val="28"/>
                           <w:szCs w:val="28"/>
                         </w:rPr>
-                        <w:t xml:space="preserve">конец</w:t>
+                        <w:t xml:space="preserve">Факультет компьютерных наук</w:t>
                       </w:r>
                       <w:r>
                         <w:rPr>
@@ -1953,7 +1984,7 @@
                           <w:sz w:val="28"/>
                           <w:szCs w:val="28"/>
                         </w:rPr>
-                        <w:t xml:space="preserve">конец</w:t>
+                        <w:t xml:space="preserve">Департамент программной инженерии</w:t>
                       </w:r>
                     </w:p>
                   </w:txbxContent>
@@ -1964,13 +1995,8 @@
         </mc:AlternateContent>
       </w:r>
     </w:p>
-    <w:p>
-      <w:pPr>
-        <w:ind w:firstLine="0"/>
-      </w:pPr>
-    </w:p>
     <w:sectPr>
-      <w:footerReference w:type="default" r:id="rId11"/>
+      <w:footerReference w:type="default" r:id="rId8"/>
       <w:pgSz w:w="11900" w:h="16840"/>
       <w:pgMar w:top="1134" w:right="851" w:bottom="1134" w:left="1701" w:header="709" w:footer="709" w:gutter="0"/>
       <w:pgNumType w:start="24"/>
@@ -2002,609 +2028,6 @@
 
 <file path=word/footer1.xml><?xml version="1.0" encoding="utf-8"?>
 <w:ftr xmlns:wpc="http://schemas.microsoft.com/office/word/2010/wordprocessingCanvas" xmlns:cx="http://schemas.microsoft.com/office/drawing/2014/chartex" xmlns:cx1="http://schemas.microsoft.com/office/drawing/2015/9/8/chartex" xmlns:cx2="http://schemas.microsoft.com/office/drawing/2015/10/21/chartex" xmlns:cx3="http://schemas.microsoft.com/office/drawing/2016/5/9/chartex" xmlns:cx4="http://schemas.microsoft.com/office/drawing/2016/5/10/chartex" xmlns:cx5="http://schemas.microsoft.com/office/drawing/2016/5/11/chartex" xmlns:cx6="http://schemas.microsoft.com/office/drawing/2016/5/12/chartex" xmlns:cx7="http://schemas.microsoft.com/office/drawing/2016/5/13/chartex" xmlns:cx8="http://schemas.microsoft.com/office/drawing/2016/5/14/chartex" xmlns:mc="http://schemas.openxmlformats.org/markup-compatibility/2006" xmlns:aink="http://schemas.microsoft.com/office/drawing/2016/ink" xmlns:am3d="http://schemas.microsoft.com/office/drawing/2017/model3d" xmlns:o="urn:schemas-microsoft-com:office:office" xmlns:oel="http://schemas.microsoft.com/office/2019/extlst" xmlns:r="http://schemas.openxmlformats.org/officeDocument/2006/relationships" xmlns:m="http://schemas.openxmlformats.org/officeDocument/2006/math" xmlns:v="urn:schemas-microsoft-com:vml" xmlns:wp14="http://schemas.microsoft.com/office/word/2010/wordprocessingDrawing" xmlns:wp="http://schemas.openxmlformats.org/drawingml/2006/wordprocessingDrawing" xmlns:w10="urn:schemas-microsoft-com:office:word" xmlns:w="http://schemas.openxmlformats.org/wordprocessingml/2006/main" xmlns:w14="http://schemas.microsoft.com/office/word/2010/wordml" xmlns:w15="http://schemas.microsoft.com/office/word/2012/wordml" xmlns:w16cex="http://schemas.microsoft.com/office/word/2018/wordml/cex" xmlns:w16cid="http://schemas.microsoft.com/office/word/2016/wordml/cid" xmlns:w16="http://schemas.microsoft.com/office/word/2018/wordml" xmlns:w16du="http://schemas.microsoft.com/office/word/2023/wordml/word16du" xmlns:w16sdtdh="http://schemas.microsoft.com/office/word/2020/wordml/sdtdatahash" xmlns:w16se="http://schemas.microsoft.com/office/word/2015/wordml/symex" xmlns:wpg="http://schemas.microsoft.com/office/word/2010/wordprocessingGroup" xmlns:wpi="http://schemas.microsoft.com/office/word/2010/wordprocessingInk" xmlns:wne="http://schemas.microsoft.com/office/word/2006/wordml" xmlns:wps="http://schemas.microsoft.com/office/word/2010/wordprocessingShape" mc:Ignorable="w14 w15 w16se w16cid w16 w16cex w16sdtdh wp14">
-  <w:tbl>
-    <w:tblPr>
-      <w:tblW w:w="0" w:type="auto"/>
-      <w:jc w:val="center"/>
-      <w:tblBorders>
-        <w:top w:val="single" w:sz="4" w:space="0" w:color="auto"/>
-        <w:left w:val="single" w:sz="4" w:space="0" w:color="auto"/>
-        <w:bottom w:val="single" w:sz="4" w:space="0" w:color="auto"/>
-        <w:right w:val="single" w:sz="4" w:space="0" w:color="auto"/>
-        <w:insideH w:val="single" w:sz="4" w:space="0" w:color="auto"/>
-        <w:insideV w:val="single" w:sz="4" w:space="0" w:color="auto"/>
-      </w:tblBorders>
-      <w:tblLook w:val="0000" w:firstRow="0" w:lastRow="0" w:firstColumn="0" w:lastColumn="0" w:noHBand="0" w:noVBand="0"/>
-    </w:tblPr>
-    <w:tblGrid>
-      <w:gridCol w:w="3424"/>
-      <w:gridCol w:w="1446"/>
-      <w:gridCol w:w="1508"/>
-      <w:gridCol w:w="1515"/>
-      <w:gridCol w:w="1446"/>
-    </w:tblGrid>
-    <w:tr>
-      <w:trPr>
-        <w:trHeight w:hRule="exact" w:val="284"/>
-        <w:jc w:val="center"/>
-      </w:trPr>
-      <w:tc>
-        <w:tcPr>
-          <w:tcW w:w="3424" w:type="dxa"/>
-        </w:tcPr>
-        <w:p>
-          <w:pPr>
-            <w:tabs>
-              <w:tab w:val="center" w:pos="4677"/>
-              <w:tab w:val="right" w:pos="9355"/>
-            </w:tabs>
-            <w:ind w:firstLine="0"/>
-            <w:jc w:val="left"/>
-            <w:rPr>
-              <w:rFonts w:eastAsia="Times New Roman" w:cs="Times New Roman"/>
-              <w:szCs w:val="24"/>
-              <w:lang w:eastAsia="ru-RU"/>
-            </w:rPr>
-          </w:pPr>
-        </w:p>
-      </w:tc>
-      <w:tc>
-        <w:tcPr>
-          <w:tcW w:w="0" w:type="auto"/>
-        </w:tcPr>
-        <w:p>
-          <w:pPr>
-            <w:tabs>
-              <w:tab w:val="center" w:pos="4677"/>
-              <w:tab w:val="right" w:pos="9355"/>
-            </w:tabs>
-            <w:ind w:firstLine="0"/>
-            <w:jc w:val="left"/>
-            <w:rPr>
-              <w:rFonts w:eastAsia="Times New Roman" w:cs="Times New Roman"/>
-              <w:szCs w:val="24"/>
-              <w:lang w:eastAsia="ru-RU"/>
-            </w:rPr>
-          </w:pPr>
-        </w:p>
-      </w:tc>
-      <w:tc>
-        <w:tcPr>
-          <w:tcW w:w="0" w:type="auto"/>
-        </w:tcPr>
-        <w:p>
-          <w:pPr>
-            <w:tabs>
-              <w:tab w:val="center" w:pos="4677"/>
-              <w:tab w:val="right" w:pos="9355"/>
-            </w:tabs>
-            <w:ind w:firstLine="0"/>
-            <w:jc w:val="left"/>
-            <w:rPr>
-              <w:rFonts w:eastAsia="Times New Roman" w:cs="Times New Roman"/>
-              <w:szCs w:val="24"/>
-              <w:lang w:eastAsia="ru-RU"/>
-            </w:rPr>
-          </w:pPr>
-        </w:p>
-      </w:tc>
-      <w:tc>
-        <w:tcPr>
-          <w:tcW w:w="0" w:type="auto"/>
-        </w:tcPr>
-        <w:p>
-          <w:pPr>
-            <w:tabs>
-              <w:tab w:val="center" w:pos="4677"/>
-              <w:tab w:val="right" w:pos="9355"/>
-            </w:tabs>
-            <w:ind w:firstLine="0"/>
-            <w:jc w:val="left"/>
-            <w:rPr>
-              <w:rFonts w:eastAsia="Times New Roman" w:cs="Times New Roman"/>
-              <w:szCs w:val="24"/>
-              <w:lang w:eastAsia="ru-RU"/>
-            </w:rPr>
-          </w:pPr>
-        </w:p>
-      </w:tc>
-      <w:tc>
-        <w:tcPr>
-          <w:tcW w:w="0" w:type="auto"/>
-        </w:tcPr>
-        <w:p>
-          <w:pPr>
-            <w:tabs>
-              <w:tab w:val="center" w:pos="4677"/>
-              <w:tab w:val="right" w:pos="9355"/>
-            </w:tabs>
-            <w:ind w:firstLine="0"/>
-            <w:jc w:val="left"/>
-            <w:rPr>
-              <w:rFonts w:eastAsia="Times New Roman" w:cs="Times New Roman"/>
-              <w:szCs w:val="24"/>
-              <w:lang w:eastAsia="ru-RU"/>
-            </w:rPr>
-          </w:pPr>
-        </w:p>
-      </w:tc>
-    </w:tr>
-    <w:tr>
-      <w:trPr>
-        <w:trHeight w:hRule="exact" w:val="284"/>
-        <w:jc w:val="center"/>
-      </w:trPr>
-      <w:tc>
-        <w:tcPr>
-          <w:tcW w:w="3424" w:type="dxa"/>
-          <w:vAlign w:val="center"/>
-        </w:tcPr>
-        <w:p>
-          <w:pPr>
-            <w:tabs>
-              <w:tab w:val="center" w:pos="4677"/>
-              <w:tab w:val="right" w:pos="9355"/>
-            </w:tabs>
-            <w:ind w:firstLine="0"/>
-            <w:jc w:val="center"/>
-            <w:rPr>
-              <w:rFonts w:eastAsia="Times New Roman" w:cs="Times New Roman"/>
-              <w:szCs w:val="24"/>
-              <w:lang w:eastAsia="ru-RU"/>
-            </w:rPr>
-          </w:pPr>
-          <w:r>
-            <w:rPr>
-              <w:rFonts w:eastAsia="Times New Roman" w:cs="Times New Roman"/>
-              <w:szCs w:val="24"/>
-              <w:lang w:eastAsia="ru-RU"/>
-            </w:rPr>
-            <w:t>Изм.</w:t>
-          </w:r>
-        </w:p>
-      </w:tc>
-      <w:tc>
-        <w:tcPr>
-          <w:tcW w:w="0" w:type="auto"/>
-          <w:vAlign w:val="center"/>
-        </w:tcPr>
-        <w:p>
-          <w:pPr>
-            <w:tabs>
-              <w:tab w:val="center" w:pos="4677"/>
-              <w:tab w:val="right" w:pos="9355"/>
-            </w:tabs>
-            <w:ind w:firstLine="0"/>
-            <w:jc w:val="center"/>
-            <w:rPr>
-              <w:rFonts w:eastAsia="Times New Roman" w:cs="Times New Roman"/>
-              <w:szCs w:val="24"/>
-              <w:lang w:eastAsia="ru-RU"/>
-            </w:rPr>
-          </w:pPr>
-          <w:r>
-            <w:rPr>
-              <w:rFonts w:eastAsia="Times New Roman" w:cs="Times New Roman"/>
-              <w:szCs w:val="24"/>
-              <w:lang w:eastAsia="ru-RU"/>
-            </w:rPr>
-            <w:t>Лист</w:t>
-          </w:r>
-        </w:p>
-      </w:tc>
-      <w:tc>
-        <w:tcPr>
-          <w:tcW w:w="0" w:type="auto"/>
-          <w:vAlign w:val="center"/>
-        </w:tcPr>
-        <w:p>
-          <w:pPr>
-            <w:tabs>
-              <w:tab w:val="center" w:pos="4677"/>
-              <w:tab w:val="right" w:pos="9355"/>
-            </w:tabs>
-            <w:ind w:firstLine="0"/>
-            <w:jc w:val="center"/>
-            <w:rPr>
-              <w:rFonts w:eastAsia="Times New Roman" w:cs="Times New Roman"/>
-              <w:szCs w:val="24"/>
-              <w:lang w:eastAsia="ru-RU"/>
-            </w:rPr>
-          </w:pPr>
-          <w:r>
-            <w:rPr>
-              <w:rFonts w:eastAsia="Times New Roman" w:cs="Times New Roman"/>
-              <w:szCs w:val="24"/>
-              <w:lang w:eastAsia="ru-RU"/>
-            </w:rPr>
-            <w:t>№ докум.</w:t>
-          </w:r>
-        </w:p>
-      </w:tc>
-      <w:tc>
-        <w:tcPr>
-          <w:tcW w:w="0" w:type="auto"/>
-          <w:vAlign w:val="center"/>
-        </w:tcPr>
-        <w:p>
-          <w:pPr>
-            <w:tabs>
-              <w:tab w:val="center" w:pos="4677"/>
-              <w:tab w:val="right" w:pos="9355"/>
-            </w:tabs>
-            <w:ind w:firstLine="0"/>
-            <w:jc w:val="center"/>
-            <w:rPr>
-              <w:rFonts w:eastAsia="Times New Roman" w:cs="Times New Roman"/>
-              <w:szCs w:val="24"/>
-              <w:lang w:eastAsia="ru-RU"/>
-            </w:rPr>
-          </w:pPr>
-          <w:r>
-            <w:rPr>
-              <w:rFonts w:eastAsia="Times New Roman" w:cs="Times New Roman"/>
-              <w:szCs w:val="24"/>
-              <w:lang w:eastAsia="ru-RU"/>
-            </w:rPr>
-            <w:t>Подп.</w:t>
-          </w:r>
-        </w:p>
-      </w:tc>
-      <w:tc>
-        <w:tcPr>
-          <w:tcW w:w="0" w:type="auto"/>
-          <w:vAlign w:val="center"/>
-        </w:tcPr>
-        <w:p>
-          <w:pPr>
-            <w:tabs>
-              <w:tab w:val="center" w:pos="4677"/>
-              <w:tab w:val="right" w:pos="9355"/>
-            </w:tabs>
-            <w:ind w:firstLine="0"/>
-            <w:jc w:val="center"/>
-            <w:rPr>
-              <w:rFonts w:eastAsia="Times New Roman" w:cs="Times New Roman"/>
-              <w:szCs w:val="24"/>
-              <w:lang w:eastAsia="ru-RU"/>
-            </w:rPr>
-          </w:pPr>
-          <w:r>
-            <w:rPr>
-              <w:rFonts w:eastAsia="Times New Roman" w:cs="Times New Roman"/>
-              <w:szCs w:val="24"/>
-              <w:lang w:eastAsia="ru-RU"/>
-            </w:rPr>
-            <w:t>Дата</w:t>
-          </w:r>
-        </w:p>
-      </w:tc>
-    </w:tr>
-    <w:tr>
-      <w:trPr>
-        <w:trHeight w:hRule="exact" w:val="284"/>
-        <w:jc w:val="center"/>
-      </w:trPr>
-      <w:tc>
-        <w:tcPr>
-          <w:tcW w:w="3424" w:type="dxa"/>
-          <w:vAlign w:val="center"/>
-        </w:tcPr>
-        <w:p>
-          <w:pPr>
-            <w:spacing w:line="360" w:lineRule="auto"/>
-            <w:ind w:firstLine="0"/>
-            <w:jc w:val="center"/>
-            <w:rPr>
-              <w:szCs w:val="24"/>
-            </w:rPr>
-          </w:pPr>
-          <w:r>
-            <w:rPr>
-              <w:szCs w:val="24"/>
-              <w:lang w:val="en-US"/>
-            </w:rPr>
-            <w:t xml:space="preserve"/>
-          </w:r>
-          <w:r>
-            <w:rPr>
-              <w:szCs w:val="24"/>
-            </w:rPr>
-            <w:t xml:space="preserve"> ТЗ 01-1</w:t>
-          </w:r>
-        </w:p>
-        <w:p>
-          <w:pPr>
-            <w:tabs>
-              <w:tab w:val="center" w:pos="4677"/>
-              <w:tab w:val="right" w:pos="9355"/>
-            </w:tabs>
-            <w:ind w:firstLine="0"/>
-            <w:jc w:val="center"/>
-            <w:rPr>
-              <w:rFonts w:eastAsia="Times New Roman" w:cs="Times New Roman"/>
-              <w:szCs w:val="24"/>
-              <w:lang w:eastAsia="x-none"/>
-            </w:rPr>
-          </w:pPr>
-        </w:p>
-      </w:tc>
-      <w:tc>
-        <w:tcPr>
-          <w:tcW w:w="0" w:type="auto"/>
-          <w:vAlign w:val="center"/>
-        </w:tcPr>
-        <w:p>
-          <w:pPr>
-            <w:tabs>
-              <w:tab w:val="center" w:pos="4677"/>
-              <w:tab w:val="right" w:pos="9355"/>
-            </w:tabs>
-            <w:ind w:firstLine="0"/>
-            <w:jc w:val="center"/>
-            <w:rPr>
-              <w:rFonts w:eastAsia="Times New Roman" w:cs="Times New Roman"/>
-              <w:szCs w:val="24"/>
-              <w:lang w:eastAsia="ru-RU"/>
-            </w:rPr>
-          </w:pPr>
-        </w:p>
-      </w:tc>
-      <w:tc>
-        <w:tcPr>
-          <w:tcW w:w="0" w:type="auto"/>
-          <w:vAlign w:val="center"/>
-        </w:tcPr>
-        <w:p>
-          <w:pPr>
-            <w:tabs>
-              <w:tab w:val="center" w:pos="4677"/>
-              <w:tab w:val="right" w:pos="9355"/>
-            </w:tabs>
-            <w:ind w:firstLine="0"/>
-            <w:jc w:val="center"/>
-            <w:rPr>
-              <w:rFonts w:eastAsia="Times New Roman" w:cs="Times New Roman"/>
-              <w:szCs w:val="24"/>
-              <w:lang w:eastAsia="ru-RU"/>
-            </w:rPr>
-          </w:pPr>
-        </w:p>
-      </w:tc>
-      <w:tc>
-        <w:tcPr>
-          <w:tcW w:w="0" w:type="auto"/>
-          <w:vAlign w:val="center"/>
-        </w:tcPr>
-        <w:p>
-          <w:pPr>
-            <w:tabs>
-              <w:tab w:val="center" w:pos="4677"/>
-              <w:tab w:val="right" w:pos="9355"/>
-            </w:tabs>
-            <w:ind w:firstLine="0"/>
-            <w:jc w:val="center"/>
-            <w:rPr>
-              <w:rFonts w:eastAsia="Times New Roman" w:cs="Times New Roman"/>
-              <w:szCs w:val="24"/>
-              <w:lang w:eastAsia="ru-RU"/>
-            </w:rPr>
-          </w:pPr>
-        </w:p>
-      </w:tc>
-      <w:tc>
-        <w:tcPr>
-          <w:tcW w:w="0" w:type="auto"/>
-          <w:vAlign w:val="center"/>
-        </w:tcPr>
-        <w:p>
-          <w:pPr>
-            <w:tabs>
-              <w:tab w:val="center" w:pos="4677"/>
-              <w:tab w:val="right" w:pos="9355"/>
-            </w:tabs>
-            <w:ind w:firstLine="0"/>
-            <w:jc w:val="center"/>
-            <w:rPr>
-              <w:rFonts w:eastAsia="Times New Roman" w:cs="Times New Roman"/>
-              <w:szCs w:val="24"/>
-              <w:lang w:eastAsia="ru-RU"/>
-            </w:rPr>
-          </w:pPr>
-        </w:p>
-      </w:tc>
-    </w:tr>
-    <w:tr>
-      <w:trPr>
-        <w:trHeight w:hRule="exact" w:val="284"/>
-        <w:jc w:val="center"/>
-      </w:trPr>
-      <w:tc>
-        <w:tcPr>
-          <w:tcW w:w="3424" w:type="dxa"/>
-          <w:vAlign w:val="center"/>
-        </w:tcPr>
-        <w:p>
-          <w:pPr>
-            <w:tabs>
-              <w:tab w:val="center" w:pos="4677"/>
-              <w:tab w:val="right" w:pos="9355"/>
-            </w:tabs>
-            <w:ind w:firstLine="0"/>
-            <w:jc w:val="center"/>
-            <w:rPr>
-              <w:rFonts w:eastAsia="Times New Roman" w:cs="Times New Roman"/>
-              <w:szCs w:val="24"/>
-              <w:lang w:eastAsia="ru-RU"/>
-            </w:rPr>
-          </w:pPr>
-          <w:r>
-            <w:rPr>
-              <w:rFonts w:eastAsia="Times New Roman" w:cs="Times New Roman"/>
-              <w:szCs w:val="24"/>
-              <w:lang w:eastAsia="ru-RU"/>
-            </w:rPr>
-            <w:t>Инв. № подл.</w:t>
-          </w:r>
-        </w:p>
-      </w:tc>
-      <w:tc>
-        <w:tcPr>
-          <w:tcW w:w="0" w:type="auto"/>
-          <w:vAlign w:val="center"/>
-        </w:tcPr>
-        <w:p>
-          <w:pPr>
-            <w:tabs>
-              <w:tab w:val="center" w:pos="4677"/>
-              <w:tab w:val="right" w:pos="9355"/>
-            </w:tabs>
-            <w:ind w:firstLine="0"/>
-            <w:jc w:val="center"/>
-            <w:rPr>
-              <w:rFonts w:eastAsia="Times New Roman" w:cs="Times New Roman"/>
-              <w:szCs w:val="24"/>
-              <w:lang w:eastAsia="ru-RU"/>
-            </w:rPr>
-          </w:pPr>
-          <w:r>
-            <w:rPr>
-              <w:rFonts w:eastAsia="Times New Roman" w:cs="Times New Roman"/>
-              <w:szCs w:val="24"/>
-              <w:lang w:eastAsia="ru-RU"/>
-            </w:rPr>
-            <w:t>Подп. и дата</w:t>
-          </w:r>
-        </w:p>
-      </w:tc>
-      <w:tc>
-        <w:tcPr>
-          <w:tcW w:w="0" w:type="auto"/>
-          <w:vAlign w:val="center"/>
-        </w:tcPr>
-        <w:p>
-          <w:pPr>
-            <w:tabs>
-              <w:tab w:val="center" w:pos="4677"/>
-              <w:tab w:val="right" w:pos="9355"/>
-            </w:tabs>
-            <w:ind w:firstLine="0"/>
-            <w:jc w:val="center"/>
-            <w:rPr>
-              <w:rFonts w:eastAsia="Times New Roman" w:cs="Times New Roman"/>
-              <w:szCs w:val="24"/>
-              <w:lang w:eastAsia="ru-RU"/>
-            </w:rPr>
-          </w:pPr>
-          <w:proofErr w:type="spellStart"/>
-          <w:r>
-            <w:rPr>
-              <w:rFonts w:eastAsia="Times New Roman" w:cs="Times New Roman"/>
-              <w:szCs w:val="24"/>
-              <w:lang w:eastAsia="ru-RU"/>
-            </w:rPr>
-            <w:t>Взам</w:t>
-          </w:r>
-          <w:proofErr w:type="spellEnd"/>
-          <w:r>
-            <w:rPr>
-              <w:rFonts w:eastAsia="Times New Roman" w:cs="Times New Roman"/>
-              <w:szCs w:val="24"/>
-              <w:lang w:eastAsia="ru-RU"/>
-            </w:rPr>
-            <w:t>. инв. №</w:t>
-          </w:r>
-        </w:p>
-      </w:tc>
-      <w:tc>
-        <w:tcPr>
-          <w:tcW w:w="0" w:type="auto"/>
-          <w:vAlign w:val="center"/>
-        </w:tcPr>
-        <w:p>
-          <w:pPr>
-            <w:tabs>
-              <w:tab w:val="center" w:pos="4677"/>
-              <w:tab w:val="right" w:pos="9355"/>
-            </w:tabs>
-            <w:ind w:firstLine="0"/>
-            <w:jc w:val="center"/>
-            <w:rPr>
-              <w:rFonts w:eastAsia="Times New Roman" w:cs="Times New Roman"/>
-              <w:szCs w:val="24"/>
-              <w:lang w:eastAsia="ru-RU"/>
-            </w:rPr>
-          </w:pPr>
-          <w:r>
-            <w:rPr>
-              <w:rFonts w:eastAsia="Times New Roman" w:cs="Times New Roman"/>
-              <w:szCs w:val="24"/>
-              <w:lang w:eastAsia="ru-RU"/>
-            </w:rPr>
-            <w:t xml:space="preserve">Инв. № </w:t>
-          </w:r>
-          <w:proofErr w:type="spellStart"/>
-          <w:r>
-            <w:rPr>
-              <w:rFonts w:eastAsia="Times New Roman" w:cs="Times New Roman"/>
-              <w:szCs w:val="24"/>
-              <w:lang w:eastAsia="ru-RU"/>
-            </w:rPr>
-            <w:t>дубл</w:t>
-          </w:r>
-          <w:proofErr w:type="spellEnd"/>
-          <w:r>
-            <w:rPr>
-              <w:rFonts w:eastAsia="Times New Roman" w:cs="Times New Roman"/>
-              <w:szCs w:val="24"/>
-              <w:lang w:eastAsia="ru-RU"/>
-            </w:rPr>
-            <w:t>.</w:t>
-          </w:r>
-        </w:p>
-      </w:tc>
-      <w:tc>
-        <w:tcPr>
-          <w:tcW w:w="0" w:type="auto"/>
-          <w:vAlign w:val="center"/>
-        </w:tcPr>
-        <w:p>
-          <w:pPr>
-            <w:tabs>
-              <w:tab w:val="center" w:pos="4677"/>
-              <w:tab w:val="right" w:pos="9355"/>
-            </w:tabs>
-            <w:ind w:firstLine="0"/>
-            <w:jc w:val="center"/>
-            <w:rPr>
-              <w:rFonts w:eastAsia="Times New Roman" w:cs="Times New Roman"/>
-              <w:szCs w:val="24"/>
-              <w:lang w:eastAsia="ru-RU"/>
-            </w:rPr>
-          </w:pPr>
-          <w:r>
-            <w:rPr>
-              <w:rFonts w:eastAsia="Times New Roman" w:cs="Times New Roman"/>
-              <w:szCs w:val="24"/>
-              <w:lang w:eastAsia="ru-RU"/>
-            </w:rPr>
-            <w:t>Подп. и дата</w:t>
-          </w:r>
-        </w:p>
-      </w:tc>
-    </w:tr>
-  </w:tbl>
-  <w:p>
-    <w:pPr>
-      <w:pStyle w:val="a8"/>
-      <w:ind w:firstLine="0"/>
-    </w:pPr>
-  </w:p>
-</w:ftr>
-</file>
-
-<file path=word/footer2.xml><?xml version="1.0" encoding="utf-8"?>
-<w:ftr xmlns:wpc="http://schemas.microsoft.com/office/word/2010/wordprocessingCanvas" xmlns:cx="http://schemas.microsoft.com/office/drawing/2014/chartex" xmlns:cx1="http://schemas.microsoft.com/office/drawing/2015/9/8/chartex" xmlns:cx2="http://schemas.microsoft.com/office/drawing/2015/10/21/chartex" xmlns:cx3="http://schemas.microsoft.com/office/drawing/2016/5/9/chartex" xmlns:cx4="http://schemas.microsoft.com/office/drawing/2016/5/10/chartex" xmlns:cx5="http://schemas.microsoft.com/office/drawing/2016/5/11/chartex" xmlns:cx6="http://schemas.microsoft.com/office/drawing/2016/5/12/chartex" xmlns:cx7="http://schemas.microsoft.com/office/drawing/2016/5/13/chartex" xmlns:cx8="http://schemas.microsoft.com/office/drawing/2016/5/14/chartex" xmlns:mc="http://schemas.openxmlformats.org/markup-compatibility/2006" xmlns:aink="http://schemas.microsoft.com/office/drawing/2016/ink" xmlns:am3d="http://schemas.microsoft.com/office/drawing/2017/model3d" xmlns:o="urn:schemas-microsoft-com:office:office" xmlns:oel="http://schemas.microsoft.com/office/2019/extlst" xmlns:r="http://schemas.openxmlformats.org/officeDocument/2006/relationships" xmlns:m="http://schemas.openxmlformats.org/officeDocument/2006/math" xmlns:v="urn:schemas-microsoft-com:vml" xmlns:wp14="http://schemas.microsoft.com/office/word/2010/wordprocessingDrawing" xmlns:wp="http://schemas.openxmlformats.org/drawingml/2006/wordprocessingDrawing" xmlns:w10="urn:schemas-microsoft-com:office:word" xmlns:w="http://schemas.openxmlformats.org/wordprocessingml/2006/main" xmlns:w14="http://schemas.microsoft.com/office/word/2010/wordml" xmlns:w15="http://schemas.microsoft.com/office/word/2012/wordml" xmlns:w16cex="http://schemas.microsoft.com/office/word/2018/wordml/cex" xmlns:w16cid="http://schemas.microsoft.com/office/word/2016/wordml/cid" xmlns:w16="http://schemas.microsoft.com/office/word/2018/wordml" xmlns:w16du="http://schemas.microsoft.com/office/word/2023/wordml/word16du" xmlns:w16sdtdh="http://schemas.microsoft.com/office/word/2020/wordml/sdtdatahash" xmlns:w16se="http://schemas.microsoft.com/office/word/2015/wordml/symex" xmlns:wpg="http://schemas.microsoft.com/office/word/2010/wordprocessingGroup" xmlns:wpi="http://schemas.microsoft.com/office/word/2010/wordprocessingInk" xmlns:wne="http://schemas.microsoft.com/office/word/2006/wordml" xmlns:wps="http://schemas.microsoft.com/office/word/2010/wordprocessingShape" mc:Ignorable="w14 w15 w16se w16cid w16 w16cex w16sdtdh wp14">
   <w:p>
     <w:pPr>
       <w:pStyle w:val="a8"/>
@@ -2631,209 +2054,6 @@
     </w:p>
   </w:footnote>
 </w:footnotes>
-</file>
-
-<file path=word/header1.xml><?xml version="1.0" encoding="utf-8"?>
-<w:hdr xmlns:wpc="http://schemas.microsoft.com/office/word/2010/wordprocessingCanvas" xmlns:cx="http://schemas.microsoft.com/office/drawing/2014/chartex" xmlns:cx1="http://schemas.microsoft.com/office/drawing/2015/9/8/chartex" xmlns:cx2="http://schemas.microsoft.com/office/drawing/2015/10/21/chartex" xmlns:cx3="http://schemas.microsoft.com/office/drawing/2016/5/9/chartex" xmlns:cx4="http://schemas.microsoft.com/office/drawing/2016/5/10/chartex" xmlns:cx5="http://schemas.microsoft.com/office/drawing/2016/5/11/chartex" xmlns:cx6="http://schemas.microsoft.com/office/drawing/2016/5/12/chartex" xmlns:cx7="http://schemas.microsoft.com/office/drawing/2016/5/13/chartex" xmlns:cx8="http://schemas.microsoft.com/office/drawing/2016/5/14/chartex" xmlns:mc="http://schemas.openxmlformats.org/markup-compatibility/2006" xmlns:aink="http://schemas.microsoft.com/office/drawing/2016/ink" xmlns:am3d="http://schemas.microsoft.com/office/drawing/2017/model3d" xmlns:o="urn:schemas-microsoft-com:office:office" xmlns:oel="http://schemas.microsoft.com/office/2019/extlst" xmlns:r="http://schemas.openxmlformats.org/officeDocument/2006/relationships" xmlns:m="http://schemas.openxmlformats.org/officeDocument/2006/math" xmlns:v="urn:schemas-microsoft-com:vml" xmlns:wp14="http://schemas.microsoft.com/office/word/2010/wordprocessingDrawing" xmlns:wp="http://schemas.openxmlformats.org/drawingml/2006/wordprocessingDrawing" xmlns:w10="urn:schemas-microsoft-com:office:word" xmlns:w="http://schemas.openxmlformats.org/wordprocessingml/2006/main" xmlns:w14="http://schemas.microsoft.com/office/word/2010/wordml" xmlns:w15="http://schemas.microsoft.com/office/word/2012/wordml" xmlns:w16cex="http://schemas.microsoft.com/office/word/2018/wordml/cex" xmlns:w16cid="http://schemas.microsoft.com/office/word/2016/wordml/cid" xmlns:w16="http://schemas.microsoft.com/office/word/2018/wordml" xmlns:w16du="http://schemas.microsoft.com/office/word/2023/wordml/word16du" xmlns:w16sdtdh="http://schemas.microsoft.com/office/word/2020/wordml/sdtdatahash" xmlns:w16se="http://schemas.microsoft.com/office/word/2015/wordml/symex" xmlns:wpg="http://schemas.microsoft.com/office/word/2010/wordprocessingGroup" xmlns:wpi="http://schemas.microsoft.com/office/word/2010/wordprocessingInk" xmlns:wne="http://schemas.microsoft.com/office/word/2006/wordml" xmlns:wps="http://schemas.microsoft.com/office/word/2010/wordprocessingShape" mc:Ignorable="w14 w15 w16se w16cid w16 w16cex w16sdtdh wp14">
-  <w:sdt>
-    <w:sdtPr>
-      <w:rPr>
-        <w:rStyle w:val="aa"/>
-      </w:rPr>
-      <w:id w:val="-610209794"/>
-      <w:docPartObj>
-        <w:docPartGallery w:val="Page Numbers (Top of Page)"/>
-        <w:docPartUnique/>
-      </w:docPartObj>
-    </w:sdtPr>
-    <w:sdtContent>
-      <w:p>
-        <w:pPr>
-          <w:pStyle w:val="a6"/>
-          <w:framePr w:wrap="none" w:vAnchor="text" w:hAnchor="margin" w:xAlign="center" w:y="1"/>
-          <w:rPr>
-            <w:rStyle w:val="aa"/>
-          </w:rPr>
-        </w:pPr>
-        <w:r>
-          <w:rPr>
-            <w:rStyle w:val="aa"/>
-          </w:rPr>
-          <w:fldChar w:fldCharType="begin"/>
-        </w:r>
-        <w:r>
-          <w:rPr>
-            <w:rStyle w:val="aa"/>
-          </w:rPr>
-          <w:instrText xml:space="preserve"> PAGE </w:instrText>
-        </w:r>
-        <w:r>
-          <w:rPr>
-            <w:rStyle w:val="aa"/>
-          </w:rPr>
-          <w:fldChar w:fldCharType="separate"/>
-        </w:r>
-        <w:r>
-          <w:rPr>
-            <w:rStyle w:val="aa"/>
-            <w:noProof/>
-          </w:rPr>
-          <w:t>2</w:t>
-        </w:r>
-        <w:r>
-          <w:rPr>
-            <w:rStyle w:val="aa"/>
-          </w:rPr>
-          <w:fldChar w:fldCharType="end"/>
-        </w:r>
-      </w:p>
-    </w:sdtContent>
-  </w:sdt>
-  <w:p>
-    <w:pPr>
-      <w:pStyle w:val="a6"/>
-    </w:pPr>
-  </w:p>
-</w:hdr>
-</file>
-
-<file path=word/header2.xml><?xml version="1.0" encoding="utf-8"?>
-<w:hdr xmlns:wpc="http://schemas.microsoft.com/office/word/2010/wordprocessingCanvas" xmlns:cx="http://schemas.microsoft.com/office/drawing/2014/chartex" xmlns:cx1="http://schemas.microsoft.com/office/drawing/2015/9/8/chartex" xmlns:cx2="http://schemas.microsoft.com/office/drawing/2015/10/21/chartex" xmlns:cx3="http://schemas.microsoft.com/office/drawing/2016/5/9/chartex" xmlns:cx4="http://schemas.microsoft.com/office/drawing/2016/5/10/chartex" xmlns:cx5="http://schemas.microsoft.com/office/drawing/2016/5/11/chartex" xmlns:cx6="http://schemas.microsoft.com/office/drawing/2016/5/12/chartex" xmlns:cx7="http://schemas.microsoft.com/office/drawing/2016/5/13/chartex" xmlns:cx8="http://schemas.microsoft.com/office/drawing/2016/5/14/chartex" xmlns:mc="http://schemas.openxmlformats.org/markup-compatibility/2006" xmlns:aink="http://schemas.microsoft.com/office/drawing/2016/ink" xmlns:am3d="http://schemas.microsoft.com/office/drawing/2017/model3d" xmlns:o="urn:schemas-microsoft-com:office:office" xmlns:oel="http://schemas.microsoft.com/office/2019/extlst" xmlns:r="http://schemas.openxmlformats.org/officeDocument/2006/relationships" xmlns:m="http://schemas.openxmlformats.org/officeDocument/2006/math" xmlns:v="urn:schemas-microsoft-com:vml" xmlns:wp14="http://schemas.microsoft.com/office/word/2010/wordprocessingDrawing" xmlns:wp="http://schemas.openxmlformats.org/drawingml/2006/wordprocessingDrawing" xmlns:w10="urn:schemas-microsoft-com:office:word" xmlns:w="http://schemas.openxmlformats.org/wordprocessingml/2006/main" xmlns:w14="http://schemas.microsoft.com/office/word/2010/wordml" xmlns:w15="http://schemas.microsoft.com/office/word/2012/wordml" xmlns:w16cex="http://schemas.microsoft.com/office/word/2018/wordml/cex" xmlns:w16cid="http://schemas.microsoft.com/office/word/2016/wordml/cid" xmlns:w16="http://schemas.microsoft.com/office/word/2018/wordml" xmlns:w16du="http://schemas.microsoft.com/office/word/2023/wordml/word16du" xmlns:w16sdtdh="http://schemas.microsoft.com/office/word/2020/wordml/sdtdatahash" xmlns:w16se="http://schemas.microsoft.com/office/word/2015/wordml/symex" xmlns:wpg="http://schemas.microsoft.com/office/word/2010/wordprocessingGroup" xmlns:wpi="http://schemas.microsoft.com/office/word/2010/wordprocessingInk" xmlns:wne="http://schemas.microsoft.com/office/word/2006/wordml" xmlns:wps="http://schemas.microsoft.com/office/word/2010/wordprocessingShape" mc:Ignorable="w14 w15 w16se w16cid w16 w16cex w16sdtdh wp14">
-  <w:sdt>
-    <w:sdtPr>
-      <w:rPr>
-        <w:rStyle w:val="aa"/>
-      </w:rPr>
-      <w:id w:val="-663321043"/>
-      <w:docPartObj>
-        <w:docPartGallery w:val="Page Numbers (Top of Page)"/>
-        <w:docPartUnique/>
-      </w:docPartObj>
-    </w:sdtPr>
-    <w:sdtEndPr>
-      <w:rPr>
-        <w:rStyle w:val="aa"/>
-        <w:b/>
-        <w:bCs/>
-        <w:szCs w:val="24"/>
-      </w:rPr>
-    </w:sdtEndPr>
-    <w:sdtContent>
-      <w:p>
-        <w:pPr>
-          <w:pStyle w:val="a6"/>
-          <w:framePr w:wrap="none" w:vAnchor="text" w:hAnchor="margin" w:xAlign="center" w:y="1"/>
-          <w:ind w:firstLine="11"/>
-          <w:jc w:val="center"/>
-          <w:rPr>
-            <w:rStyle w:val="aa"/>
-            <w:b/>
-            <w:bCs/>
-            <w:szCs w:val="24"/>
-          </w:rPr>
-        </w:pPr>
-        <w:r>
-          <w:rPr>
-            <w:rStyle w:val="aa"/>
-            <w:b/>
-            <w:bCs/>
-            <w:szCs w:val="24"/>
-          </w:rPr>
-          <w:fldChar w:fldCharType="begin"/>
-        </w:r>
-        <w:r>
-          <w:rPr>
-            <w:rStyle w:val="aa"/>
-            <w:b/>
-            <w:bCs/>
-            <w:szCs w:val="24"/>
-          </w:rPr>
-          <w:instrText xml:space="preserve"> PAGE </w:instrText>
-        </w:r>
-        <w:r>
-          <w:rPr>
-            <w:rStyle w:val="aa"/>
-            <w:b/>
-            <w:bCs/>
-            <w:szCs w:val="24"/>
-          </w:rPr>
-          <w:fldChar w:fldCharType="separate"/>
-        </w:r>
-        <w:r>
-          <w:rPr>
-            <w:rStyle w:val="aa"/>
-            <w:b/>
-            <w:bCs/>
-            <w:noProof/>
-            <w:szCs w:val="24"/>
-          </w:rPr>
-          <w:t>1</w:t>
-        </w:r>
-        <w:r>
-          <w:rPr>
-            <w:rStyle w:val="aa"/>
-            <w:b/>
-            <w:bCs/>
-            <w:szCs w:val="24"/>
-          </w:rPr>
-          <w:fldChar w:fldCharType="end"/>
-        </w:r>
-      </w:p>
-    </w:sdtContent>
-  </w:sdt>
-  <w:p>
-    <w:pPr>
-      <w:pStyle w:val="a6"/>
-      <w:ind w:firstLine="11"/>
-      <w:jc w:val="center"/>
-      <w:rPr>
-        <w:b/>
-        <w:bCs/>
-        <w:szCs w:val="24"/>
-      </w:rPr>
-    </w:pPr>
-  </w:p>
-  <w:p>
-    <w:pPr>
-      <w:pStyle w:val="a6"/>
-      <w:ind w:firstLine="11"/>
-      <w:jc w:val="center"/>
-      <w:rPr>
-        <w:b/>
-        <w:bCs/>
-        <w:szCs w:val="24"/>
-      </w:rPr>
-    </w:pPr>
-    <w:r>
-      <w:rPr>
-        <w:b/>
-        <w:bCs/>
-        <w:szCs w:val="24"/>
-        <w:lang w:val="en-US"/>
-      </w:rPr>
-      <w:t xml:space="preserve"/>
-    </w:r>
-    <w:r>
-      <w:rPr>
-        <w:b/>
-        <w:bCs/>
-        <w:szCs w:val="24"/>
-      </w:rPr>
-      <w:t xml:space="preserve"> ТЗ 01-1</w:t>
-    </w:r>
-  </w:p>
-  <w:p>
-    <w:pPr>
-      <w:pStyle w:val="a6"/>
-      <w:jc w:val="center"/>
-      <w:rPr>
-        <w:b/>
-        <w:bCs/>
-        <w:szCs w:val="24"/>
-      </w:rPr>
-    </w:pPr>
-  </w:p>
-</w:hdr>
 </file>
 
 <file path=word/numbering.xml><?xml version="1.0" encoding="utf-8"?>

</xml_diff>

<commit_message>
added illumination of the selected button
</commit_message>
<xml_diff>
--- a/output_files/title_page_6260404903.docx
+++ b/output_files/title_page_6260404903.docx
@@ -1218,7 +1218,7 @@
                                 <w:szCs w:val="28"/>
                                 <w:lang w:val="en-US"/>
                               </w:rPr>
-                              <w:t xml:space="preserve"/>
+                              <w:t xml:space="preserve">xf</w:t>
                             </w:r>
                           </w:p>
                           <w:p>
@@ -1325,7 +1325,7 @@
                           <w:szCs w:val="28"/>
                           <w:lang w:val="en-US"/>
                         </w:rPr>
-                        <w:t xml:space="preserve"/>
+                        <w:t xml:space="preserve">xf</w:t>
                       </w:r>
                     </w:p>
                     <w:p>
@@ -1919,7 +1919,7 @@
                                 <w:sz w:val="28"/>
                                 <w:szCs w:val="28"/>
                               </w:rPr>
-                              <w:t xml:space="preserve">Te</w:t>
+                              <w:t xml:space="preserve">xf</w:t>
                             </w:r>
                             <w:r>
                               <w:rPr>
@@ -1933,7 +1933,7 @@
                                 <w:sz w:val="28"/>
                                 <w:szCs w:val="28"/>
                               </w:rPr>
-                              <w:t xml:space="preserve"/>
+                              <w:t xml:space="preserve">xf</w:t>
                             </w:r>
                             <w:r>
                               <w:rPr>
@@ -1947,7 +1947,7 @@
                                 <w:sz w:val="28"/>
                                 <w:szCs w:val="28"/>
                               </w:rPr>
-                              <w:t xml:space="preserve"/>
+                              <w:t xml:space="preserve">xf</w:t>
                             </w:r>
                           </w:p>
                         </w:txbxContent>
@@ -2002,7 +2002,7 @@
                           <w:sz w:val="28"/>
                           <w:szCs w:val="28"/>
                         </w:rPr>
-                        <w:t xml:space="preserve">Te</w:t>
+                        <w:t xml:space="preserve">xf</w:t>
                       </w:r>
                       <w:r>
                         <w:rPr>
@@ -2016,7 +2016,7 @@
                           <w:sz w:val="28"/>
                           <w:szCs w:val="28"/>
                         </w:rPr>
-                        <w:t xml:space="preserve"/>
+                        <w:t xml:space="preserve">xf</w:t>
                       </w:r>
                       <w:r>
                         <w:rPr>
@@ -2030,7 +2030,7 @@
                           <w:sz w:val="28"/>
                           <w:szCs w:val="28"/>
                         </w:rPr>
-                        <w:t xml:space="preserve"/>
+                        <w:t xml:space="preserve">xf</w:t>
                       </w:r>
                     </w:p>
                   </w:txbxContent>

</xml_diff>